<commit_message>
add flot nominal et flot alternatif
</commit_message>
<xml_diff>
--- a/dossier_conception-whereismypet.docx
+++ b/dossier_conception-whereismypet.docx
@@ -501,7 +501,7 @@
                     <pic:cNvPicPr preferRelativeResize="0"/>
                   </pic:nvPicPr>
                   <pic:blipFill>
-                    <a:blip r:embed="rId8">
+                    <a:blip r:embed="rId9">
                       <a:extLst>
                         <a:ext uri="{28A0092B-C50C-407E-A947-70E740481C1C}">
                           <a14:useLocalDpi xmlns:a14="http://schemas.microsoft.com/office/drawing/2010/main" val="0"/>
@@ -1527,7 +1527,7 @@
                     </pic:cNvPicPr>
                   </pic:nvPicPr>
                   <pic:blipFill>
-                    <a:blip r:embed="rId9">
+                    <a:blip r:embed="rId10">
                       <a:extLst>
                         <a:ext uri="{28A0092B-C50C-407E-A947-70E740481C1C}">
                           <a14:useLocalDpi xmlns:a14="http://schemas.microsoft.com/office/drawing/2010/main" val="0"/>
@@ -1681,7 +1681,7 @@
                     </pic:cNvPicPr>
                   </pic:nvPicPr>
                   <pic:blipFill>
-                    <a:blip r:embed="rId10">
+                    <a:blip r:embed="rId11">
                       <a:extLst>
                         <a:ext uri="{28A0092B-C50C-407E-A947-70E740481C1C}">
                           <a14:useLocalDpi xmlns:a14="http://schemas.microsoft.com/office/drawing/2010/main" val="0"/>
@@ -1841,6 +1841,307 @@
     </w:p>
     <w:p>
       <w:pPr>
+        <w:rPr>
+          <w:rFonts w:ascii="Arial" w:hAnsi="Arial" w:cs="Arial"/>
+          <w:u w:val="single"/>
+        </w:rPr>
+      </w:pPr>
+      <w:r>
+        <w:rPr>
+          <w:rFonts w:ascii="Arial" w:hAnsi="Arial" w:cs="Arial"/>
+          <w:u w:val="single"/>
+        </w:rPr>
+        <w:t>Flot nominal :</w:t>
+      </w:r>
+    </w:p>
+    <w:p>
+      <w:pPr>
+        <w:rPr>
+          <w:rFonts w:ascii="Arial" w:hAnsi="Arial" w:cs="Arial"/>
+        </w:rPr>
+      </w:pPr>
+    </w:p>
+    <w:p>
+      <w:pPr>
+        <w:pStyle w:val="Paragraphedeliste"/>
+        <w:numPr>
+          <w:ilvl w:val="0"/>
+          <w:numId w:val="2"/>
+        </w:numPr>
+        <w:rPr>
+          <w:rFonts w:ascii="Arial" w:hAnsi="Arial" w:cs="Arial"/>
+        </w:rPr>
+      </w:pPr>
+      <w:r>
+        <w:rPr>
+          <w:rFonts w:ascii="Arial" w:hAnsi="Arial" w:cs="Arial"/>
+        </w:rPr>
+        <w:t xml:space="preserve">Utilisateur : </w:t>
+      </w:r>
+      <w:r>
+        <w:rPr>
+          <w:rFonts w:ascii="Arial" w:hAnsi="Arial" w:cs="Arial"/>
+        </w:rPr>
+        <w:t>se rend sur l’application</w:t>
+      </w:r>
+      <w:r>
+        <w:rPr>
+          <w:rFonts w:ascii="Arial" w:hAnsi="Arial" w:cs="Arial"/>
+        </w:rPr>
+        <w:t>.</w:t>
+      </w:r>
+    </w:p>
+    <w:p>
+      <w:pPr>
+        <w:pStyle w:val="Paragraphedeliste"/>
+        <w:numPr>
+          <w:ilvl w:val="0"/>
+          <w:numId w:val="2"/>
+        </w:numPr>
+        <w:rPr>
+          <w:rFonts w:ascii="Arial" w:hAnsi="Arial" w:cs="Arial"/>
+        </w:rPr>
+      </w:pPr>
+      <w:r>
+        <w:rPr>
+          <w:rFonts w:ascii="Arial" w:hAnsi="Arial" w:cs="Arial"/>
+        </w:rPr>
+        <w:t xml:space="preserve">Utilisateur : </w:t>
+      </w:r>
+      <w:r>
+        <w:rPr>
+          <w:rFonts w:ascii="Arial" w:hAnsi="Arial" w:cs="Arial"/>
+        </w:rPr>
+        <w:t>clique sur le bouton</w:t>
+      </w:r>
+      <w:r>
+        <w:rPr>
+          <w:rFonts w:ascii="Arial" w:hAnsi="Arial" w:cs="Arial"/>
+        </w:rPr>
+        <w:t xml:space="preserve"> connexion sur l’interface de l’application</w:t>
+      </w:r>
+      <w:r>
+        <w:rPr>
+          <w:rFonts w:ascii="Arial" w:hAnsi="Arial" w:cs="Arial"/>
+        </w:rPr>
+        <w:t>.</w:t>
+      </w:r>
+    </w:p>
+    <w:p>
+      <w:pPr>
+        <w:pStyle w:val="Paragraphedeliste"/>
+        <w:numPr>
+          <w:ilvl w:val="0"/>
+          <w:numId w:val="2"/>
+        </w:numPr>
+        <w:rPr>
+          <w:rFonts w:ascii="Arial" w:hAnsi="Arial" w:cs="Arial"/>
+        </w:rPr>
+      </w:pPr>
+      <w:r>
+        <w:rPr>
+          <w:rFonts w:ascii="Arial" w:hAnsi="Arial" w:cs="Arial"/>
+        </w:rPr>
+        <w:t xml:space="preserve">Utilisateur : rempli les champs </w:t>
+      </w:r>
+      <w:r>
+        <w:rPr>
+          <w:rFonts w:ascii="Arial" w:hAnsi="Arial" w:cs="Arial"/>
+        </w:rPr>
+        <w:t>sur l’interface de l’application</w:t>
+      </w:r>
+      <w:r>
+        <w:rPr>
+          <w:rFonts w:ascii="Arial" w:hAnsi="Arial" w:cs="Arial"/>
+        </w:rPr>
+        <w:t>.</w:t>
+      </w:r>
+    </w:p>
+    <w:p>
+      <w:pPr>
+        <w:pStyle w:val="Paragraphedeliste"/>
+        <w:numPr>
+          <w:ilvl w:val="0"/>
+          <w:numId w:val="2"/>
+        </w:numPr>
+        <w:rPr>
+          <w:rFonts w:ascii="Arial" w:hAnsi="Arial" w:cs="Arial"/>
+        </w:rPr>
+      </w:pPr>
+      <w:r>
+        <w:rPr>
+          <w:rFonts w:ascii="Arial" w:hAnsi="Arial" w:cs="Arial"/>
+        </w:rPr>
+        <w:t>Interface : transmission des données au système</w:t>
+      </w:r>
+      <w:r>
+        <w:rPr>
+          <w:rFonts w:ascii="Arial" w:hAnsi="Arial" w:cs="Arial"/>
+        </w:rPr>
+        <w:t>.</w:t>
+      </w:r>
+    </w:p>
+    <w:p>
+      <w:pPr>
+        <w:pStyle w:val="Paragraphedeliste"/>
+        <w:numPr>
+          <w:ilvl w:val="0"/>
+          <w:numId w:val="2"/>
+        </w:numPr>
+        <w:rPr>
+          <w:rFonts w:ascii="Arial" w:hAnsi="Arial" w:cs="Arial"/>
+        </w:rPr>
+      </w:pPr>
+      <w:r>
+        <w:rPr>
+          <w:rFonts w:ascii="Arial" w:hAnsi="Arial" w:cs="Arial"/>
+        </w:rPr>
+        <w:t>Système : vérification des données envoyer par l’interface saisies par l’utilisateur</w:t>
+      </w:r>
+      <w:r>
+        <w:rPr>
+          <w:rFonts w:ascii="Arial" w:hAnsi="Arial" w:cs="Arial"/>
+        </w:rPr>
+        <w:t>.</w:t>
+      </w:r>
+    </w:p>
+    <w:p>
+      <w:pPr>
+        <w:pStyle w:val="Paragraphedeliste"/>
+        <w:numPr>
+          <w:ilvl w:val="0"/>
+          <w:numId w:val="2"/>
+        </w:numPr>
+        <w:rPr>
+          <w:rFonts w:ascii="Arial" w:hAnsi="Arial" w:cs="Arial"/>
+        </w:rPr>
+      </w:pPr>
+      <w:r>
+        <w:rPr>
+          <w:rFonts w:ascii="Arial" w:hAnsi="Arial" w:cs="Arial"/>
+        </w:rPr>
+        <w:t>Système : accepte la connexion de l’utilisateur</w:t>
+      </w:r>
+      <w:r>
+        <w:rPr>
+          <w:rFonts w:ascii="Arial" w:hAnsi="Arial" w:cs="Arial"/>
+        </w:rPr>
+        <w:t>.</w:t>
+      </w:r>
+    </w:p>
+    <w:p>
+      <w:pPr>
+        <w:jc w:val="center"/>
+        <w:rPr>
+          <w:rFonts w:ascii="Arial" w:hAnsi="Arial" w:cs="Arial"/>
+          <w:b/>
+        </w:rPr>
+      </w:pPr>
+    </w:p>
+    <w:p>
+      <w:pPr>
+        <w:rPr>
+          <w:rFonts w:ascii="Arial" w:hAnsi="Arial" w:cs="Arial"/>
+          <w:u w:val="single"/>
+        </w:rPr>
+      </w:pPr>
+      <w:r>
+        <w:rPr>
+          <w:rFonts w:ascii="Arial" w:hAnsi="Arial" w:cs="Arial"/>
+          <w:u w:val="single"/>
+        </w:rPr>
+        <w:t xml:space="preserve">Flot </w:t>
+      </w:r>
+      <w:r>
+        <w:rPr>
+          <w:rFonts w:ascii="Arial" w:hAnsi="Arial" w:cs="Arial"/>
+          <w:u w:val="single"/>
+        </w:rPr>
+        <w:t>Alternatif</w:t>
+      </w:r>
+      <w:r>
+        <w:rPr>
+          <w:rFonts w:ascii="Arial" w:hAnsi="Arial" w:cs="Arial"/>
+          <w:u w:val="single"/>
+        </w:rPr>
+        <w:t> :</w:t>
+      </w:r>
+    </w:p>
+    <w:p>
+      <w:pPr>
+        <w:rPr>
+          <w:rFonts w:ascii="Arial" w:hAnsi="Arial" w:cs="Arial"/>
+        </w:rPr>
+      </w:pPr>
+    </w:p>
+    <w:p>
+      <w:pPr>
+        <w:rPr>
+          <w:rFonts w:ascii="Arial" w:hAnsi="Arial" w:cs="Arial"/>
+        </w:rPr>
+      </w:pPr>
+      <w:r>
+        <w:rPr>
+          <w:rFonts w:ascii="Arial" w:hAnsi="Arial" w:cs="Arial"/>
+        </w:rPr>
+        <w:t>Connexion refusée :</w:t>
+      </w:r>
+    </w:p>
+    <w:p>
+      <w:pPr>
+        <w:pStyle w:val="Paragraphedeliste"/>
+        <w:numPr>
+          <w:ilvl w:val="0"/>
+          <w:numId w:val="4"/>
+        </w:numPr>
+        <w:rPr>
+          <w:rFonts w:ascii="Arial" w:hAnsi="Arial" w:cs="Arial"/>
+        </w:rPr>
+      </w:pPr>
+      <w:r>
+        <w:rPr>
+          <w:rFonts w:ascii="Arial" w:hAnsi="Arial" w:cs="Arial"/>
+        </w:rPr>
+        <w:t>Système : transmet un message d’erreur vers l’interface.</w:t>
+      </w:r>
+    </w:p>
+    <w:p>
+      <w:pPr>
+        <w:pStyle w:val="Paragraphedeliste"/>
+        <w:numPr>
+          <w:ilvl w:val="0"/>
+          <w:numId w:val="4"/>
+        </w:numPr>
+        <w:rPr>
+          <w:rFonts w:ascii="Arial" w:hAnsi="Arial" w:cs="Arial"/>
+        </w:rPr>
+      </w:pPr>
+      <w:r>
+        <w:rPr>
+          <w:rFonts w:ascii="Arial" w:hAnsi="Arial" w:cs="Arial"/>
+        </w:rPr>
+        <w:t>Interface : affiche le message d’erreur.</w:t>
+      </w:r>
+    </w:p>
+    <w:p>
+      <w:pPr>
+        <w:rPr>
+          <w:rFonts w:ascii="Arial" w:hAnsi="Arial" w:cs="Arial"/>
+          <w:b/>
+        </w:rPr>
+      </w:pPr>
+    </w:p>
+    <w:p>
+      <w:pPr>
+        <w:jc w:val="center"/>
+        <w:rPr>
+          <w:rFonts w:ascii="Arial" w:hAnsi="Arial" w:cs="Arial"/>
+          <w:b/>
+        </w:rPr>
+      </w:pPr>
+    </w:p>
+    <w:p>
+      <w:pPr>
         <w:jc w:val="center"/>
         <w:rPr>
           <w:rFonts w:ascii="Arial" w:hAnsi="Arial" w:cs="Arial"/>
@@ -1871,7 +2172,7 @@
                     </pic:cNvPicPr>
                   </pic:nvPicPr>
                   <pic:blipFill>
-                    <a:blip r:embed="rId11">
+                    <a:blip r:embed="rId12">
                       <a:extLst>
                         <a:ext uri="{28A0092B-C50C-407E-A947-70E740481C1C}">
                           <a14:useLocalDpi xmlns:a14="http://schemas.microsoft.com/office/drawing/2010/main" val="0"/>
@@ -1918,11 +2219,113 @@
           <w:b/>
         </w:rPr>
       </w:pPr>
-      <w:r>
-        <w:rPr>
-          <w:rFonts w:ascii="Arial" w:hAnsi="Arial" w:cs="Arial"/>
-          <w:b/>
-        </w:rPr>
+    </w:p>
+    <w:p>
+      <w:pPr>
+        <w:jc w:val="center"/>
+        <w:rPr>
+          <w:rFonts w:ascii="Arial" w:hAnsi="Arial" w:cs="Arial"/>
+          <w:b/>
+        </w:rPr>
+      </w:pPr>
+    </w:p>
+    <w:p>
+      <w:pPr>
+        <w:jc w:val="center"/>
+        <w:rPr>
+          <w:rFonts w:ascii="Arial" w:hAnsi="Arial" w:cs="Arial"/>
+          <w:b/>
+        </w:rPr>
+      </w:pPr>
+    </w:p>
+    <w:p>
+      <w:pPr>
+        <w:jc w:val="center"/>
+        <w:rPr>
+          <w:rFonts w:ascii="Arial" w:hAnsi="Arial" w:cs="Arial"/>
+          <w:b/>
+        </w:rPr>
+      </w:pPr>
+    </w:p>
+    <w:p>
+      <w:pPr>
+        <w:jc w:val="center"/>
+        <w:rPr>
+          <w:rFonts w:ascii="Arial" w:hAnsi="Arial" w:cs="Arial"/>
+          <w:b/>
+        </w:rPr>
+      </w:pPr>
+    </w:p>
+    <w:p>
+      <w:pPr>
+        <w:jc w:val="center"/>
+        <w:rPr>
+          <w:rFonts w:ascii="Arial" w:hAnsi="Arial" w:cs="Arial"/>
+          <w:b/>
+        </w:rPr>
+      </w:pPr>
+    </w:p>
+    <w:p>
+      <w:pPr>
+        <w:jc w:val="center"/>
+        <w:rPr>
+          <w:rFonts w:ascii="Arial" w:hAnsi="Arial" w:cs="Arial"/>
+          <w:b/>
+        </w:rPr>
+      </w:pPr>
+    </w:p>
+    <w:p>
+      <w:pPr>
+        <w:jc w:val="center"/>
+        <w:rPr>
+          <w:rFonts w:ascii="Arial" w:hAnsi="Arial" w:cs="Arial"/>
+          <w:b/>
+        </w:rPr>
+      </w:pPr>
+    </w:p>
+    <w:p>
+      <w:pPr>
+        <w:jc w:val="center"/>
+        <w:rPr>
+          <w:rFonts w:ascii="Arial" w:hAnsi="Arial" w:cs="Arial"/>
+          <w:b/>
+        </w:rPr>
+      </w:pPr>
+    </w:p>
+    <w:p>
+      <w:pPr>
+        <w:jc w:val="center"/>
+        <w:rPr>
+          <w:rFonts w:ascii="Arial" w:hAnsi="Arial" w:cs="Arial"/>
+          <w:b/>
+        </w:rPr>
+      </w:pPr>
+    </w:p>
+    <w:p>
+      <w:pPr>
+        <w:jc w:val="center"/>
+        <w:rPr>
+          <w:rFonts w:ascii="Arial" w:hAnsi="Arial" w:cs="Arial"/>
+          <w:b/>
+        </w:rPr>
+      </w:pPr>
+    </w:p>
+    <w:p>
+      <w:pPr>
+        <w:jc w:val="center"/>
+        <w:rPr>
+          <w:rFonts w:ascii="Arial" w:hAnsi="Arial" w:cs="Arial"/>
+          <w:b/>
+        </w:rPr>
+      </w:pPr>
+      <w:bookmarkStart w:id="1" w:name="_GoBack"/>
+      <w:bookmarkEnd w:id="1"/>
+      <w:r>
+        <w:rPr>
+          <w:rFonts w:ascii="Arial" w:hAnsi="Arial" w:cs="Arial"/>
+          <w:b/>
+        </w:rPr>
+        <w:lastRenderedPageBreak/>
         <w:t>Ajout d’un animal</w:t>
       </w:r>
     </w:p>
@@ -1976,7 +2379,7 @@
                     </pic:cNvPicPr>
                   </pic:nvPicPr>
                   <pic:blipFill>
-                    <a:blip r:embed="rId12">
+                    <a:blip r:embed="rId13">
                       <a:extLst>
                         <a:ext uri="{28A0092B-C50C-407E-A947-70E740481C1C}">
                           <a14:useLocalDpi xmlns:a14="http://schemas.microsoft.com/office/drawing/2010/main" val="0"/>
@@ -2021,7 +2424,6 @@
           <w:rFonts w:ascii="Arial" w:hAnsi="Arial" w:cs="Arial"/>
           <w:b/>
         </w:rPr>
-        <w:lastRenderedPageBreak/>
         <w:t>Inscription</w:t>
       </w:r>
     </w:p>
@@ -2060,7 +2462,7 @@
                     </pic:cNvPicPr>
                   </pic:nvPicPr>
                   <pic:blipFill>
-                    <a:blip r:embed="rId13">
+                    <a:blip r:embed="rId14">
                       <a:extLst>
                         <a:ext uri="{28A0092B-C50C-407E-A947-70E740481C1C}">
                           <a14:useLocalDpi xmlns:a14="http://schemas.microsoft.com/office/drawing/2010/main" val="0"/>
@@ -2140,6 +2542,7 @@
           <w:b/>
           <w:noProof/>
         </w:rPr>
+        <w:lastRenderedPageBreak/>
         <w:drawing>
           <wp:inline distT="0" distB="0" distL="0" distR="0">
             <wp:extent cx="4792233" cy="3742661"/>
@@ -2158,7 +2561,7 @@
                     </pic:cNvPicPr>
                   </pic:nvPicPr>
                   <pic:blipFill>
-                    <a:blip r:embed="rId14">
+                    <a:blip r:embed="rId15">
                       <a:extLst>
                         <a:ext uri="{28A0092B-C50C-407E-A947-70E740481C1C}">
                           <a14:useLocalDpi xmlns:a14="http://schemas.microsoft.com/office/drawing/2010/main" val="0"/>
@@ -2271,7 +2674,6 @@
           <w:rFonts w:ascii="Arial" w:hAnsi="Arial" w:cs="Arial"/>
           <w:b/>
         </w:rPr>
-        <w:lastRenderedPageBreak/>
         <w:t>Mise-à-jour de la fiche d’un animal</w:t>
       </w:r>
     </w:p>
@@ -2324,7 +2726,7 @@
                     </pic:cNvPicPr>
                   </pic:nvPicPr>
                   <pic:blipFill>
-                    <a:blip r:embed="rId15">
+                    <a:blip r:embed="rId16">
                       <a:extLst>
                         <a:ext uri="{28A0092B-C50C-407E-A947-70E740481C1C}">
                           <a14:useLocalDpi xmlns:a14="http://schemas.microsoft.com/office/drawing/2010/main" val="0"/>
@@ -2619,53 +3021,50 @@
           <w:szCs w:val="30"/>
         </w:rPr>
       </w:pPr>
-      <w:bookmarkStart w:id="1" w:name="_GoBack"/>
-      <w:bookmarkEnd w:id="1"/>
-    </w:p>
-    <w:p>
-      <w:pPr>
-        <w:jc w:val="center"/>
-        <w:rPr>
-          <w:rFonts w:ascii="Arial" w:hAnsi="Arial" w:cs="Arial"/>
-          <w:b/>
-          <w:color w:val="FF0000"/>
-          <w:sz w:val="30"/>
-          <w:szCs w:val="30"/>
-        </w:rPr>
-      </w:pPr>
-    </w:p>
-    <w:p>
-      <w:pPr>
-        <w:jc w:val="center"/>
-        <w:rPr>
-          <w:rFonts w:ascii="Arial" w:hAnsi="Arial" w:cs="Arial"/>
-          <w:b/>
-          <w:color w:val="FF0000"/>
-          <w:sz w:val="30"/>
-          <w:szCs w:val="30"/>
-        </w:rPr>
-      </w:pPr>
-    </w:p>
-    <w:p>
-      <w:pPr>
-        <w:jc w:val="center"/>
-        <w:rPr>
-          <w:rFonts w:ascii="Arial" w:hAnsi="Arial" w:cs="Arial"/>
-          <w:b/>
-          <w:color w:val="FF0000"/>
-          <w:sz w:val="30"/>
-          <w:szCs w:val="30"/>
-        </w:rPr>
-      </w:pPr>
-      <w:r>
-        <w:rPr>
-          <w:rFonts w:ascii="Arial" w:hAnsi="Arial" w:cs="Arial"/>
-          <w:b/>
-          <w:color w:val="FF0000"/>
-          <w:sz w:val="30"/>
-          <w:szCs w:val="30"/>
-        </w:rPr>
-        <w:lastRenderedPageBreak/>
+    </w:p>
+    <w:p>
+      <w:pPr>
+        <w:jc w:val="center"/>
+        <w:rPr>
+          <w:rFonts w:ascii="Arial" w:hAnsi="Arial" w:cs="Arial"/>
+          <w:b/>
+          <w:color w:val="FF0000"/>
+          <w:sz w:val="30"/>
+          <w:szCs w:val="30"/>
+        </w:rPr>
+      </w:pPr>
+    </w:p>
+    <w:p>
+      <w:pPr>
+        <w:jc w:val="center"/>
+        <w:rPr>
+          <w:rFonts w:ascii="Arial" w:hAnsi="Arial" w:cs="Arial"/>
+          <w:b/>
+          <w:color w:val="FF0000"/>
+          <w:sz w:val="30"/>
+          <w:szCs w:val="30"/>
+        </w:rPr>
+      </w:pPr>
+    </w:p>
+    <w:p>
+      <w:pPr>
+        <w:jc w:val="center"/>
+        <w:rPr>
+          <w:rFonts w:ascii="Arial" w:hAnsi="Arial" w:cs="Arial"/>
+          <w:b/>
+          <w:color w:val="FF0000"/>
+          <w:sz w:val="30"/>
+          <w:szCs w:val="30"/>
+        </w:rPr>
+      </w:pPr>
+      <w:r>
+        <w:rPr>
+          <w:rFonts w:ascii="Arial" w:hAnsi="Arial" w:cs="Arial"/>
+          <w:b/>
+          <w:color w:val="FF0000"/>
+          <w:sz w:val="30"/>
+          <w:szCs w:val="30"/>
+        </w:rPr>
         <w:t xml:space="preserve">Partie </w:t>
       </w:r>
       <w:r>
@@ -2787,7 +3186,7 @@
                     </pic:cNvPicPr>
                   </pic:nvPicPr>
                   <pic:blipFill>
-                    <a:blip r:embed="rId16">
+                    <a:blip r:embed="rId17">
                       <a:extLst>
                         <a:ext uri="{28A0092B-C50C-407E-A947-70E740481C1C}">
                           <a14:useLocalDpi xmlns:a14="http://schemas.microsoft.com/office/drawing/2010/main" val="0"/>
@@ -2866,6 +3265,7 @@
         <w:rPr>
           <w:noProof/>
         </w:rPr>
+        <w:lastRenderedPageBreak/>
         <w:drawing>
           <wp:inline distT="0" distB="0" distL="0" distR="0">
             <wp:extent cx="7315200" cy="4020185"/>
@@ -2884,7 +3284,7 @@
                     </pic:cNvPicPr>
                   </pic:nvPicPr>
                   <pic:blipFill>
-                    <a:blip r:embed="rId17">
+                    <a:blip r:embed="rId18">
                       <a:extLst>
                         <a:ext uri="{28A0092B-C50C-407E-A947-70E740481C1C}">
                           <a14:useLocalDpi xmlns:a14="http://schemas.microsoft.com/office/drawing/2010/main" val="0"/>
@@ -2969,23 +3369,23 @@
           <w:rFonts w:ascii="Arial" w:hAnsi="Arial" w:cs="Arial"/>
           <w:b/>
         </w:rPr>
+        <w:t>Inscription</w:t>
+      </w:r>
+    </w:p>
+    <w:p>
+      <w:pPr>
+        <w:jc w:val="center"/>
+      </w:pPr>
+    </w:p>
+    <w:p>
+      <w:pPr>
+        <w:jc w:val="center"/>
+      </w:pPr>
+      <w:r>
+        <w:rPr>
+          <w:noProof/>
+        </w:rPr>
         <w:lastRenderedPageBreak/>
-        <w:t>Inscription</w:t>
-      </w:r>
-    </w:p>
-    <w:p>
-      <w:pPr>
-        <w:jc w:val="center"/>
-      </w:pPr>
-    </w:p>
-    <w:p>
-      <w:pPr>
-        <w:jc w:val="center"/>
-      </w:pPr>
-      <w:r>
-        <w:rPr>
-          <w:noProof/>
-        </w:rPr>
         <w:drawing>
           <wp:inline distT="0" distB="0" distL="0" distR="0">
             <wp:extent cx="7315200" cy="4572000"/>
@@ -3004,7 +3404,7 @@
                     </pic:cNvPicPr>
                   </pic:nvPicPr>
                   <pic:blipFill>
-                    <a:blip r:embed="rId18">
+                    <a:blip r:embed="rId19">
                       <a:extLst>
                         <a:ext uri="{28A0092B-C50C-407E-A947-70E740481C1C}">
                           <a14:useLocalDpi xmlns:a14="http://schemas.microsoft.com/office/drawing/2010/main" val="0"/>
@@ -3095,7 +3495,7 @@
                     </pic:cNvPicPr>
                   </pic:nvPicPr>
                   <pic:blipFill>
-                    <a:blip r:embed="rId19">
+                    <a:blip r:embed="rId20">
                       <a:extLst>
                         <a:ext uri="{28A0092B-C50C-407E-A947-70E740481C1C}">
                           <a14:useLocalDpi xmlns:a14="http://schemas.microsoft.com/office/drawing/2010/main" val="0"/>
@@ -3145,44 +3545,44 @@
           <w:rFonts w:ascii="Arial" w:hAnsi="Arial" w:cs="Arial"/>
           <w:b/>
         </w:rPr>
+        <w:t>Fiche descripti</w:t>
+      </w:r>
+      <w:r>
+        <w:rPr>
+          <w:rFonts w:ascii="Arial" w:hAnsi="Arial" w:cs="Arial"/>
+          <w:b/>
+        </w:rPr>
+        <w:t>ve</w:t>
+      </w:r>
+      <w:r>
+        <w:rPr>
+          <w:rFonts w:ascii="Arial" w:hAnsi="Arial" w:cs="Arial"/>
+          <w:b/>
+        </w:rPr>
+        <w:t xml:space="preserve"> d’un animal du propriétaire</w:t>
+      </w:r>
+      <w:r>
+        <w:rPr>
+          <w:rFonts w:ascii="Arial" w:hAnsi="Arial" w:cs="Arial"/>
+          <w:b/>
+        </w:rPr>
+        <w:t xml:space="preserve"> sélectionné</w:t>
+      </w:r>
+    </w:p>
+    <w:p>
+      <w:pPr>
+        <w:jc w:val="center"/>
+      </w:pPr>
+    </w:p>
+    <w:p>
+      <w:pPr>
+        <w:jc w:val="center"/>
+      </w:pPr>
+      <w:r>
+        <w:rPr>
+          <w:noProof/>
+        </w:rPr>
         <w:lastRenderedPageBreak/>
-        <w:t>Fiche descripti</w:t>
-      </w:r>
-      <w:r>
-        <w:rPr>
-          <w:rFonts w:ascii="Arial" w:hAnsi="Arial" w:cs="Arial"/>
-          <w:b/>
-        </w:rPr>
-        <w:t>ve</w:t>
-      </w:r>
-      <w:r>
-        <w:rPr>
-          <w:rFonts w:ascii="Arial" w:hAnsi="Arial" w:cs="Arial"/>
-          <w:b/>
-        </w:rPr>
-        <w:t xml:space="preserve"> d’un animal du propriétaire</w:t>
-      </w:r>
-      <w:r>
-        <w:rPr>
-          <w:rFonts w:ascii="Arial" w:hAnsi="Arial" w:cs="Arial"/>
-          <w:b/>
-        </w:rPr>
-        <w:t xml:space="preserve"> sélectionné</w:t>
-      </w:r>
-    </w:p>
-    <w:p>
-      <w:pPr>
-        <w:jc w:val="center"/>
-      </w:pPr>
-    </w:p>
-    <w:p>
-      <w:pPr>
-        <w:jc w:val="center"/>
-      </w:pPr>
-      <w:r>
-        <w:rPr>
-          <w:noProof/>
-        </w:rPr>
         <w:drawing>
           <wp:inline distT="0" distB="0" distL="0" distR="0">
             <wp:extent cx="6652116" cy="4587766"/>
@@ -3201,7 +3601,7 @@
                     </pic:cNvPicPr>
                   </pic:nvPicPr>
                   <pic:blipFill>
-                    <a:blip r:embed="rId20">
+                    <a:blip r:embed="rId21">
                       <a:extLst>
                         <a:ext uri="{28A0092B-C50C-407E-A947-70E740481C1C}">
                           <a14:useLocalDpi xmlns:a14="http://schemas.microsoft.com/office/drawing/2010/main" val="0"/>
@@ -3285,7 +3685,7 @@
                     </pic:cNvPicPr>
                   </pic:nvPicPr>
                   <pic:blipFill>
-                    <a:blip r:embed="rId21">
+                    <a:blip r:embed="rId22">
                       <a:extLst>
                         <a:ext uri="{28A0092B-C50C-407E-A947-70E740481C1C}">
                           <a14:useLocalDpi xmlns:a14="http://schemas.microsoft.com/office/drawing/2010/main" val="0"/>
@@ -3318,12 +3718,12 @@
       </w:r>
     </w:p>
     <w:sectPr>
-      <w:headerReference w:type="even" r:id="rId22"/>
-      <w:headerReference w:type="default" r:id="rId23"/>
-      <w:footerReference w:type="even" r:id="rId24"/>
-      <w:footerReference w:type="default" r:id="rId25"/>
-      <w:headerReference w:type="first" r:id="rId26"/>
-      <w:footerReference w:type="first" r:id="rId27"/>
+      <w:headerReference w:type="even" r:id="rId23"/>
+      <w:headerReference w:type="default" r:id="rId24"/>
+      <w:footerReference w:type="even" r:id="rId25"/>
+      <w:footerReference w:type="default" r:id="rId26"/>
+      <w:headerReference w:type="first" r:id="rId27"/>
+      <w:footerReference w:type="first" r:id="rId28"/>
       <w:pgSz w:w="11901" w:h="16817"/>
       <w:pgMar w:top="159" w:right="198" w:bottom="278" w:left="181" w:header="227" w:footer="284" w:gutter="0"/>
       <w:cols w:space="708"/>
@@ -3428,6 +3828,379 @@
     </w:pPr>
   </w:p>
 </w:hdr>
+</file>
+
+<file path=word/numbering.xml><?xml version="1.0" encoding="utf-8"?>
+<w:numbering xmlns:wpc="http://schemas.microsoft.com/office/word/2010/wordprocessingCanvas" xmlns:cx="http://schemas.microsoft.com/office/drawing/2014/chartex" xmlns:cx1="http://schemas.microsoft.com/office/drawing/2015/9/8/chartex" xmlns:cx2="http://schemas.microsoft.com/office/drawing/2015/10/21/chartex" xmlns:cx3="http://schemas.microsoft.com/office/drawing/2016/5/9/chartex" xmlns:cx4="http://schemas.microsoft.com/office/drawing/2016/5/10/chartex" xmlns:cx5="http://schemas.microsoft.com/office/drawing/2016/5/11/chartex" xmlns:cx6="http://schemas.microsoft.com/office/drawing/2016/5/12/chartex" xmlns:cx7="http://schemas.microsoft.com/office/drawing/2016/5/13/chartex" xmlns:cx8="http://schemas.microsoft.com/office/drawing/2016/5/14/chartex" xmlns:mc="http://schemas.openxmlformats.org/markup-compatibility/2006" xmlns:aink="http://schemas.microsoft.com/office/drawing/2016/ink" xmlns:am3d="http://schemas.microsoft.com/office/drawing/2017/model3d" xmlns:o="urn:schemas-microsoft-com:office:office" xmlns:r="http://schemas.openxmlformats.org/officeDocument/2006/relationships" xmlns:m="http://schemas.openxmlformats.org/officeDocument/2006/math" xmlns:v="urn:schemas-microsoft-com:vml" xmlns:wp14="http://schemas.microsoft.com/office/word/2010/wordprocessingDrawing" xmlns:wp="http://schemas.openxmlformats.org/drawingml/2006/wordprocessingDrawing" xmlns:w10="urn:schemas-microsoft-com:office:word" xmlns:w="http://schemas.openxmlformats.org/wordprocessingml/2006/main" xmlns:w14="http://schemas.microsoft.com/office/word/2010/wordml" xmlns:w15="http://schemas.microsoft.com/office/word/2012/wordml" xmlns:w16cid="http://schemas.microsoft.com/office/word/2016/wordml/cid" xmlns:w16se="http://schemas.microsoft.com/office/word/2015/wordml/symex" xmlns:wpg="http://schemas.microsoft.com/office/word/2010/wordprocessingGroup" xmlns:wpi="http://schemas.microsoft.com/office/word/2010/wordprocessingInk" xmlns:wne="http://schemas.microsoft.com/office/word/2006/wordml" xmlns:wps="http://schemas.microsoft.com/office/word/2010/wordprocessingShape" mc:Ignorable="w14 w15 w16se w16cid wp14">
+  <w:abstractNum w:abstractNumId="0" w15:restartNumberingAfterBreak="0">
+    <w:nsid w:val="0EC42FD3"/>
+    <w:multiLevelType w:val="hybridMultilevel"/>
+    <w:tmpl w:val="23FE1EAA"/>
+    <w:lvl w:ilvl="0" w:tplc="040C0011">
+      <w:start w:val="1"/>
+      <w:numFmt w:val="decimal"/>
+      <w:lvlText w:val="%1)"/>
+      <w:lvlJc w:val="left"/>
+      <w:pPr>
+        <w:ind w:left="720" w:hanging="360"/>
+      </w:pPr>
+      <w:rPr>
+        <w:rFonts w:hint="default"/>
+      </w:rPr>
+    </w:lvl>
+    <w:lvl w:ilvl="1" w:tplc="040C0019" w:tentative="1">
+      <w:start w:val="1"/>
+      <w:numFmt w:val="lowerLetter"/>
+      <w:lvlText w:val="%2."/>
+      <w:lvlJc w:val="left"/>
+      <w:pPr>
+        <w:ind w:left="1440" w:hanging="360"/>
+      </w:pPr>
+    </w:lvl>
+    <w:lvl w:ilvl="2" w:tplc="040C001B" w:tentative="1">
+      <w:start w:val="1"/>
+      <w:numFmt w:val="lowerRoman"/>
+      <w:lvlText w:val="%3."/>
+      <w:lvlJc w:val="right"/>
+      <w:pPr>
+        <w:ind w:left="2160" w:hanging="180"/>
+      </w:pPr>
+    </w:lvl>
+    <w:lvl w:ilvl="3" w:tplc="040C000F" w:tentative="1">
+      <w:start w:val="1"/>
+      <w:numFmt w:val="decimal"/>
+      <w:lvlText w:val="%4."/>
+      <w:lvlJc w:val="left"/>
+      <w:pPr>
+        <w:ind w:left="2880" w:hanging="360"/>
+      </w:pPr>
+    </w:lvl>
+    <w:lvl w:ilvl="4" w:tplc="040C0019" w:tentative="1">
+      <w:start w:val="1"/>
+      <w:numFmt w:val="lowerLetter"/>
+      <w:lvlText w:val="%5."/>
+      <w:lvlJc w:val="left"/>
+      <w:pPr>
+        <w:ind w:left="3600" w:hanging="360"/>
+      </w:pPr>
+    </w:lvl>
+    <w:lvl w:ilvl="5" w:tplc="040C001B" w:tentative="1">
+      <w:start w:val="1"/>
+      <w:numFmt w:val="lowerRoman"/>
+      <w:lvlText w:val="%6."/>
+      <w:lvlJc w:val="right"/>
+      <w:pPr>
+        <w:ind w:left="4320" w:hanging="180"/>
+      </w:pPr>
+    </w:lvl>
+    <w:lvl w:ilvl="6" w:tplc="040C000F" w:tentative="1">
+      <w:start w:val="1"/>
+      <w:numFmt w:val="decimal"/>
+      <w:lvlText w:val="%7."/>
+      <w:lvlJc w:val="left"/>
+      <w:pPr>
+        <w:ind w:left="5040" w:hanging="360"/>
+      </w:pPr>
+    </w:lvl>
+    <w:lvl w:ilvl="7" w:tplc="040C0019" w:tentative="1">
+      <w:start w:val="1"/>
+      <w:numFmt w:val="lowerLetter"/>
+      <w:lvlText w:val="%8."/>
+      <w:lvlJc w:val="left"/>
+      <w:pPr>
+        <w:ind w:left="5760" w:hanging="360"/>
+      </w:pPr>
+    </w:lvl>
+    <w:lvl w:ilvl="8" w:tplc="040C001B" w:tentative="1">
+      <w:start w:val="1"/>
+      <w:numFmt w:val="lowerRoman"/>
+      <w:lvlText w:val="%9."/>
+      <w:lvlJc w:val="right"/>
+      <w:pPr>
+        <w:ind w:left="6480" w:hanging="180"/>
+      </w:pPr>
+    </w:lvl>
+  </w:abstractNum>
+  <w:abstractNum w:abstractNumId="1" w15:restartNumberingAfterBreak="0">
+    <w:nsid w:val="0EFE6365"/>
+    <w:multiLevelType w:val="hybridMultilevel"/>
+    <w:tmpl w:val="D64EEDE8"/>
+    <w:lvl w:ilvl="0" w:tplc="040C0011">
+      <w:start w:val="1"/>
+      <w:numFmt w:val="decimal"/>
+      <w:lvlText w:val="%1)"/>
+      <w:lvlJc w:val="left"/>
+      <w:pPr>
+        <w:ind w:left="720" w:hanging="360"/>
+      </w:pPr>
+      <w:rPr>
+        <w:rFonts w:hint="default"/>
+      </w:rPr>
+    </w:lvl>
+    <w:lvl w:ilvl="1" w:tplc="040C0019" w:tentative="1">
+      <w:start w:val="1"/>
+      <w:numFmt w:val="lowerLetter"/>
+      <w:lvlText w:val="%2."/>
+      <w:lvlJc w:val="left"/>
+      <w:pPr>
+        <w:ind w:left="1440" w:hanging="360"/>
+      </w:pPr>
+    </w:lvl>
+    <w:lvl w:ilvl="2" w:tplc="040C001B" w:tentative="1">
+      <w:start w:val="1"/>
+      <w:numFmt w:val="lowerRoman"/>
+      <w:lvlText w:val="%3."/>
+      <w:lvlJc w:val="right"/>
+      <w:pPr>
+        <w:ind w:left="2160" w:hanging="180"/>
+      </w:pPr>
+    </w:lvl>
+    <w:lvl w:ilvl="3" w:tplc="040C000F" w:tentative="1">
+      <w:start w:val="1"/>
+      <w:numFmt w:val="decimal"/>
+      <w:lvlText w:val="%4."/>
+      <w:lvlJc w:val="left"/>
+      <w:pPr>
+        <w:ind w:left="2880" w:hanging="360"/>
+      </w:pPr>
+    </w:lvl>
+    <w:lvl w:ilvl="4" w:tplc="040C0019" w:tentative="1">
+      <w:start w:val="1"/>
+      <w:numFmt w:val="lowerLetter"/>
+      <w:lvlText w:val="%5."/>
+      <w:lvlJc w:val="left"/>
+      <w:pPr>
+        <w:ind w:left="3600" w:hanging="360"/>
+      </w:pPr>
+    </w:lvl>
+    <w:lvl w:ilvl="5" w:tplc="040C001B" w:tentative="1">
+      <w:start w:val="1"/>
+      <w:numFmt w:val="lowerRoman"/>
+      <w:lvlText w:val="%6."/>
+      <w:lvlJc w:val="right"/>
+      <w:pPr>
+        <w:ind w:left="4320" w:hanging="180"/>
+      </w:pPr>
+    </w:lvl>
+    <w:lvl w:ilvl="6" w:tplc="040C000F" w:tentative="1">
+      <w:start w:val="1"/>
+      <w:numFmt w:val="decimal"/>
+      <w:lvlText w:val="%7."/>
+      <w:lvlJc w:val="left"/>
+      <w:pPr>
+        <w:ind w:left="5040" w:hanging="360"/>
+      </w:pPr>
+    </w:lvl>
+    <w:lvl w:ilvl="7" w:tplc="040C0019" w:tentative="1">
+      <w:start w:val="1"/>
+      <w:numFmt w:val="lowerLetter"/>
+      <w:lvlText w:val="%8."/>
+      <w:lvlJc w:val="left"/>
+      <w:pPr>
+        <w:ind w:left="5760" w:hanging="360"/>
+      </w:pPr>
+    </w:lvl>
+    <w:lvl w:ilvl="8" w:tplc="040C001B" w:tentative="1">
+      <w:start w:val="1"/>
+      <w:numFmt w:val="lowerRoman"/>
+      <w:lvlText w:val="%9."/>
+      <w:lvlJc w:val="right"/>
+      <w:pPr>
+        <w:ind w:left="6480" w:hanging="180"/>
+      </w:pPr>
+    </w:lvl>
+  </w:abstractNum>
+  <w:abstractNum w:abstractNumId="2" w15:restartNumberingAfterBreak="0">
+    <w:nsid w:val="452A1A3D"/>
+    <w:multiLevelType w:val="hybridMultilevel"/>
+    <w:tmpl w:val="D64EEDE8"/>
+    <w:lvl w:ilvl="0" w:tplc="040C0011">
+      <w:start w:val="1"/>
+      <w:numFmt w:val="decimal"/>
+      <w:lvlText w:val="%1)"/>
+      <w:lvlJc w:val="left"/>
+      <w:pPr>
+        <w:ind w:left="720" w:hanging="360"/>
+      </w:pPr>
+      <w:rPr>
+        <w:rFonts w:hint="default"/>
+      </w:rPr>
+    </w:lvl>
+    <w:lvl w:ilvl="1" w:tplc="040C0019" w:tentative="1">
+      <w:start w:val="1"/>
+      <w:numFmt w:val="lowerLetter"/>
+      <w:lvlText w:val="%2."/>
+      <w:lvlJc w:val="left"/>
+      <w:pPr>
+        <w:ind w:left="1440" w:hanging="360"/>
+      </w:pPr>
+    </w:lvl>
+    <w:lvl w:ilvl="2" w:tplc="040C001B" w:tentative="1">
+      <w:start w:val="1"/>
+      <w:numFmt w:val="lowerRoman"/>
+      <w:lvlText w:val="%3."/>
+      <w:lvlJc w:val="right"/>
+      <w:pPr>
+        <w:ind w:left="2160" w:hanging="180"/>
+      </w:pPr>
+    </w:lvl>
+    <w:lvl w:ilvl="3" w:tplc="040C000F" w:tentative="1">
+      <w:start w:val="1"/>
+      <w:numFmt w:val="decimal"/>
+      <w:lvlText w:val="%4."/>
+      <w:lvlJc w:val="left"/>
+      <w:pPr>
+        <w:ind w:left="2880" w:hanging="360"/>
+      </w:pPr>
+    </w:lvl>
+    <w:lvl w:ilvl="4" w:tplc="040C0019" w:tentative="1">
+      <w:start w:val="1"/>
+      <w:numFmt w:val="lowerLetter"/>
+      <w:lvlText w:val="%5."/>
+      <w:lvlJc w:val="left"/>
+      <w:pPr>
+        <w:ind w:left="3600" w:hanging="360"/>
+      </w:pPr>
+    </w:lvl>
+    <w:lvl w:ilvl="5" w:tplc="040C001B" w:tentative="1">
+      <w:start w:val="1"/>
+      <w:numFmt w:val="lowerRoman"/>
+      <w:lvlText w:val="%6."/>
+      <w:lvlJc w:val="right"/>
+      <w:pPr>
+        <w:ind w:left="4320" w:hanging="180"/>
+      </w:pPr>
+    </w:lvl>
+    <w:lvl w:ilvl="6" w:tplc="040C000F" w:tentative="1">
+      <w:start w:val="1"/>
+      <w:numFmt w:val="decimal"/>
+      <w:lvlText w:val="%7."/>
+      <w:lvlJc w:val="left"/>
+      <w:pPr>
+        <w:ind w:left="5040" w:hanging="360"/>
+      </w:pPr>
+    </w:lvl>
+    <w:lvl w:ilvl="7" w:tplc="040C0019" w:tentative="1">
+      <w:start w:val="1"/>
+      <w:numFmt w:val="lowerLetter"/>
+      <w:lvlText w:val="%8."/>
+      <w:lvlJc w:val="left"/>
+      <w:pPr>
+        <w:ind w:left="5760" w:hanging="360"/>
+      </w:pPr>
+    </w:lvl>
+    <w:lvl w:ilvl="8" w:tplc="040C001B" w:tentative="1">
+      <w:start w:val="1"/>
+      <w:numFmt w:val="lowerRoman"/>
+      <w:lvlText w:val="%9."/>
+      <w:lvlJc w:val="right"/>
+      <w:pPr>
+        <w:ind w:left="6480" w:hanging="180"/>
+      </w:pPr>
+    </w:lvl>
+  </w:abstractNum>
+  <w:abstractNum w:abstractNumId="3" w15:restartNumberingAfterBreak="0">
+    <w:nsid w:val="4CCF7697"/>
+    <w:multiLevelType w:val="hybridMultilevel"/>
+    <w:tmpl w:val="5A000C24"/>
+    <w:lvl w:ilvl="0" w:tplc="5FB2BC04">
+      <w:start w:val="1"/>
+      <w:numFmt w:val="decimal"/>
+      <w:lvlText w:val="%1)"/>
+      <w:lvlJc w:val="left"/>
+      <w:pPr>
+        <w:ind w:left="1065" w:hanging="360"/>
+      </w:pPr>
+      <w:rPr>
+        <w:rFonts w:hint="default"/>
+      </w:rPr>
+    </w:lvl>
+    <w:lvl w:ilvl="1" w:tplc="040C0019" w:tentative="1">
+      <w:start w:val="1"/>
+      <w:numFmt w:val="lowerLetter"/>
+      <w:lvlText w:val="%2."/>
+      <w:lvlJc w:val="left"/>
+      <w:pPr>
+        <w:ind w:left="1785" w:hanging="360"/>
+      </w:pPr>
+    </w:lvl>
+    <w:lvl w:ilvl="2" w:tplc="040C001B" w:tentative="1">
+      <w:start w:val="1"/>
+      <w:numFmt w:val="lowerRoman"/>
+      <w:lvlText w:val="%3."/>
+      <w:lvlJc w:val="right"/>
+      <w:pPr>
+        <w:ind w:left="2505" w:hanging="180"/>
+      </w:pPr>
+    </w:lvl>
+    <w:lvl w:ilvl="3" w:tplc="040C000F" w:tentative="1">
+      <w:start w:val="1"/>
+      <w:numFmt w:val="decimal"/>
+      <w:lvlText w:val="%4."/>
+      <w:lvlJc w:val="left"/>
+      <w:pPr>
+        <w:ind w:left="3225" w:hanging="360"/>
+      </w:pPr>
+    </w:lvl>
+    <w:lvl w:ilvl="4" w:tplc="040C0019" w:tentative="1">
+      <w:start w:val="1"/>
+      <w:numFmt w:val="lowerLetter"/>
+      <w:lvlText w:val="%5."/>
+      <w:lvlJc w:val="left"/>
+      <w:pPr>
+        <w:ind w:left="3945" w:hanging="360"/>
+      </w:pPr>
+    </w:lvl>
+    <w:lvl w:ilvl="5" w:tplc="040C001B" w:tentative="1">
+      <w:start w:val="1"/>
+      <w:numFmt w:val="lowerRoman"/>
+      <w:lvlText w:val="%6."/>
+      <w:lvlJc w:val="right"/>
+      <w:pPr>
+        <w:ind w:left="4665" w:hanging="180"/>
+      </w:pPr>
+    </w:lvl>
+    <w:lvl w:ilvl="6" w:tplc="040C000F" w:tentative="1">
+      <w:start w:val="1"/>
+      <w:numFmt w:val="decimal"/>
+      <w:lvlText w:val="%7."/>
+      <w:lvlJc w:val="left"/>
+      <w:pPr>
+        <w:ind w:left="5385" w:hanging="360"/>
+      </w:pPr>
+    </w:lvl>
+    <w:lvl w:ilvl="7" w:tplc="040C0019" w:tentative="1">
+      <w:start w:val="1"/>
+      <w:numFmt w:val="lowerLetter"/>
+      <w:lvlText w:val="%8."/>
+      <w:lvlJc w:val="left"/>
+      <w:pPr>
+        <w:ind w:left="6105" w:hanging="360"/>
+      </w:pPr>
+    </w:lvl>
+    <w:lvl w:ilvl="8" w:tplc="040C001B" w:tentative="1">
+      <w:start w:val="1"/>
+      <w:numFmt w:val="lowerRoman"/>
+      <w:lvlText w:val="%9."/>
+      <w:lvlJc w:val="right"/>
+      <w:pPr>
+        <w:ind w:left="6825" w:hanging="180"/>
+      </w:pPr>
+    </w:lvl>
+  </w:abstractNum>
+  <w:num w:numId="1">
+    <w:abstractNumId w:val="0"/>
+  </w:num>
+  <w:num w:numId="2">
+    <w:abstractNumId w:val="1"/>
+  </w:num>
+  <w:num w:numId="3">
+    <w:abstractNumId w:val="2"/>
+  </w:num>
+  <w:num w:numId="4">
+    <w:abstractNumId w:val="3"/>
+  </w:num>
+</w:numbering>
 </file>
 
 <file path=word/styles.xml><?xml version="1.0" encoding="utf-8"?>
@@ -3927,6 +4700,17 @@
       </w:tblBorders>
     </w:tblPr>
   </w:style>
+  <w:style w:type="paragraph" w:styleId="Paragraphedeliste">
+    <w:name w:val="List Paragraph"/>
+    <w:basedOn w:val="Normal"/>
+    <w:uiPriority w:val="34"/>
+    <w:qFormat/>
+    <w:rsid w:val="00EC289A"/>
+    <w:pPr>
+      <w:ind w:left="720"/>
+      <w:contextualSpacing/>
+    </w:pPr>
+  </w:style>
 </w:styles>
 </file>
 
@@ -4270,7 +5054,7 @@
 </file>
 
 <file path=customXml/itemProps2.xml><?xml version="1.0" encoding="utf-8"?>
-<ds:datastoreItem xmlns:ds="http://schemas.openxmlformats.org/officeDocument/2006/customXml" ds:itemID="{207F7F87-9959-4F20-AF62-C36FAEFDC8F2}">
+<ds:datastoreItem xmlns:ds="http://schemas.openxmlformats.org/officeDocument/2006/customXml" ds:itemID="{369FD7B3-C44A-4467-B631-62BD20F3984A}">
   <ds:schemaRefs>
     <ds:schemaRef ds:uri="http://schemas.openxmlformats.org/officeDocument/2006/bibliography"/>
   </ds:schemaRefs>

</xml_diff>